<commit_message>
fix: laporan minggu 1 & 2
</commit_message>
<xml_diff>
--- a/LampuMerah_IOT_Minggu1/233140707111001_Ahmad Surya Alam Syah_IOT_T4F.docx
+++ b/LampuMerah_IOT_Minggu1/233140707111001_Ahmad Surya Alam Syah_IOT_T4F.docx
@@ -9,17 +9,15 @@
         <w:jc w:val="center"/>
         <w:rPr>
           <w:b/>
-          <w:sz w:val="32"/>
-          <w:szCs w:val="32"/>
-        </w:rPr>
-      </w:pPr>
-      <w:bookmarkStart w:id="0" w:name="_GoBack"/>
-      <w:bookmarkEnd w:id="0"/>
-      <w:r>
-        <w:rPr>
-          <w:b/>
-          <w:sz w:val="32"/>
-          <w:szCs w:val="32"/>
+          <w:sz w:val="28"/>
+          <w:szCs w:val="28"/>
+        </w:rPr>
+      </w:pPr>
+      <w:r>
+        <w:rPr>
+          <w:b/>
+          <w:sz w:val="28"/>
+          <w:szCs w:val="28"/>
         </w:rPr>
         <w:t>LAPORAN</w:t>
       </w:r>
@@ -27,16 +25,16 @@
         <w:rPr>
           <w:b/>
           <w:spacing w:val="-11"/>
-          <w:sz w:val="32"/>
-          <w:szCs w:val="32"/>
-        </w:rPr>
-        <w:t xml:space="preserve"> </w:t>
-      </w:r>
-      <w:r>
-        <w:rPr>
-          <w:b/>
-          <w:sz w:val="32"/>
-          <w:szCs w:val="32"/>
+          <w:sz w:val="28"/>
+          <w:szCs w:val="28"/>
+        </w:rPr>
+        <w:t xml:space="preserve"> </w:t>
+      </w:r>
+      <w:r>
+        <w:rPr>
+          <w:b/>
+          <w:sz w:val="28"/>
+          <w:szCs w:val="28"/>
         </w:rPr>
         <w:t>PRAKTIUM</w:t>
       </w:r>
@@ -44,16 +42,16 @@
         <w:rPr>
           <w:b/>
           <w:spacing w:val="-11"/>
-          <w:sz w:val="32"/>
-          <w:szCs w:val="32"/>
-        </w:rPr>
-        <w:t xml:space="preserve"> </w:t>
-      </w:r>
-      <w:r>
-        <w:rPr>
-          <w:b/>
-          <w:sz w:val="32"/>
-          <w:szCs w:val="32"/>
+          <w:sz w:val="28"/>
+          <w:szCs w:val="28"/>
+        </w:rPr>
+        <w:t xml:space="preserve"> </w:t>
+      </w:r>
+      <w:r>
+        <w:rPr>
+          <w:b/>
+          <w:sz w:val="28"/>
+          <w:szCs w:val="28"/>
         </w:rPr>
         <w:t>INTERNET</w:t>
       </w:r>
@@ -61,16 +59,16 @@
         <w:rPr>
           <w:b/>
           <w:spacing w:val="-11"/>
-          <w:sz w:val="32"/>
-          <w:szCs w:val="32"/>
-        </w:rPr>
-        <w:t xml:space="preserve"> </w:t>
-      </w:r>
-      <w:r>
-        <w:rPr>
-          <w:b/>
-          <w:sz w:val="32"/>
-          <w:szCs w:val="32"/>
+          <w:sz w:val="28"/>
+          <w:szCs w:val="28"/>
+        </w:rPr>
+        <w:t xml:space="preserve"> </w:t>
+      </w:r>
+      <w:r>
+        <w:rPr>
+          <w:b/>
+          <w:sz w:val="28"/>
+          <w:szCs w:val="28"/>
         </w:rPr>
         <w:t>OF</w:t>
       </w:r>
@@ -78,16 +76,16 @@
         <w:rPr>
           <w:b/>
           <w:spacing w:val="-11"/>
-          <w:sz w:val="32"/>
-          <w:szCs w:val="32"/>
-        </w:rPr>
-        <w:t xml:space="preserve"> </w:t>
-      </w:r>
-      <w:r>
-        <w:rPr>
-          <w:b/>
-          <w:sz w:val="32"/>
-          <w:szCs w:val="32"/>
+          <w:sz w:val="28"/>
+          <w:szCs w:val="28"/>
+        </w:rPr>
+        <w:t xml:space="preserve"> </w:t>
+      </w:r>
+      <w:r>
+        <w:rPr>
+          <w:b/>
+          <w:sz w:val="28"/>
+          <w:szCs w:val="28"/>
         </w:rPr>
         <w:t xml:space="preserve">THINGS </w:t>
       </w:r>
@@ -95,8 +93,8 @@
         <w:rPr>
           <w:b/>
           <w:spacing w:val="-2"/>
-          <w:sz w:val="32"/>
-          <w:szCs w:val="32"/>
+          <w:sz w:val="28"/>
+          <w:szCs w:val="28"/>
         </w:rPr>
         <w:t>(IoT)</w:t>
       </w:r>
@@ -109,16 +107,12 @@
         <w:rPr>
           <w:b/>
           <w:spacing w:val="-2"/>
-          <w:sz w:val="32"/>
-          <w:szCs w:val="32"/>
-          <w:lang w:val="en-US"/>
-        </w:rPr>
-      </w:pPr>
-      <w:r>
-        <w:rPr>
-          <w:b/>
-          <w:sz w:val="32"/>
-          <w:szCs w:val="32"/>
+          <w:lang w:val="en-US"/>
+        </w:rPr>
+      </w:pPr>
+      <w:r>
+        <w:rPr>
+          <w:b/>
         </w:rPr>
         <w:t>Praktik</w:t>
       </w:r>
@@ -126,16 +120,12 @@
         <w:rPr>
           <w:b/>
           <w:spacing w:val="-11"/>
-          <w:sz w:val="32"/>
-          <w:szCs w:val="32"/>
-        </w:rPr>
-        <w:t xml:space="preserve"> </w:t>
-      </w:r>
-      <w:r>
-        <w:rPr>
-          <w:b/>
-          <w:sz w:val="32"/>
-          <w:szCs w:val="32"/>
+        </w:rPr>
+        <w:t xml:space="preserve"> </w:t>
+      </w:r>
+      <w:r>
+        <w:rPr>
+          <w:b/>
         </w:rPr>
         <w:t>Membuat</w:t>
       </w:r>
@@ -143,16 +133,12 @@
         <w:rPr>
           <w:b/>
           <w:spacing w:val="-8"/>
-          <w:sz w:val="32"/>
-          <w:szCs w:val="32"/>
-        </w:rPr>
-        <w:t xml:space="preserve"> </w:t>
-      </w:r>
-      <w:r>
-        <w:rPr>
-          <w:b/>
-          <w:sz w:val="32"/>
-          <w:szCs w:val="32"/>
+        </w:rPr>
+        <w:t xml:space="preserve"> </w:t>
+      </w:r>
+      <w:r>
+        <w:rPr>
+          <w:b/>
         </w:rPr>
         <w:t>Akun</w:t>
       </w:r>
@@ -160,16 +146,12 @@
         <w:rPr>
           <w:b/>
           <w:spacing w:val="-8"/>
-          <w:sz w:val="32"/>
-          <w:szCs w:val="32"/>
-        </w:rPr>
-        <w:t xml:space="preserve"> </w:t>
-      </w:r>
-      <w:r>
-        <w:rPr>
-          <w:b/>
-          <w:sz w:val="32"/>
-          <w:szCs w:val="32"/>
+        </w:rPr>
+        <w:t xml:space="preserve"> </w:t>
+      </w:r>
+      <w:r>
+        <w:rPr>
+          <w:b/>
         </w:rPr>
         <w:t>Wokwi</w:t>
       </w:r>
@@ -177,16 +159,12 @@
         <w:rPr>
           <w:b/>
           <w:spacing w:val="-8"/>
-          <w:sz w:val="32"/>
-          <w:szCs w:val="32"/>
-        </w:rPr>
-        <w:t xml:space="preserve"> </w:t>
-      </w:r>
-      <w:r>
-        <w:rPr>
-          <w:b/>
-          <w:sz w:val="32"/>
-          <w:szCs w:val="32"/>
+        </w:rPr>
+        <w:t xml:space="preserve"> </w:t>
+      </w:r>
+      <w:r>
+        <w:rPr>
+          <w:b/>
         </w:rPr>
         <w:t>dan</w:t>
       </w:r>
@@ -194,8 +172,6 @@
         <w:rPr>
           <w:b/>
           <w:spacing w:val="-8"/>
-          <w:sz w:val="32"/>
-          <w:szCs w:val="32"/>
         </w:rPr>
         <w:t xml:space="preserve"> </w:t>
       </w:r>
@@ -203,8 +179,6 @@
         <w:rPr>
           <w:b/>
           <w:spacing w:val="-2"/>
-          <w:sz w:val="32"/>
-          <w:szCs w:val="32"/>
         </w:rPr>
         <w:t>Githu</w:t>
       </w:r>
@@ -212,8 +186,6 @@
         <w:rPr>
           <w:b/>
           <w:spacing w:val="-2"/>
-          <w:sz w:val="32"/>
-          <w:szCs w:val="32"/>
           <w:lang w:val="en-US"/>
         </w:rPr>
         <w:t>b</w:t>
@@ -221,368 +193,227 @@
     </w:p>
     <w:p>
       <w:pPr>
-        <w:pStyle w:val="Title"/>
-        <w:spacing w:line="381" w:lineRule="auto"/>
-        <w:ind w:left="0" w:right="4791" w:firstLine="0"/>
-        <w:jc w:val="both"/>
-        <w:rPr>
-          <w:i/>
+        <w:spacing w:line="319" w:lineRule="exact"/>
+        <w:ind w:right="4"/>
+        <w:jc w:val="center"/>
+        <w:rPr>
+          <w:b/>
+          <w:spacing w:val="-2"/>
+          <w:lang w:val="en-US"/>
+        </w:rPr>
+      </w:pPr>
+    </w:p>
+    <w:p>
+      <w:pPr>
+        <w:jc w:val="center"/>
+        <w:rPr>
           <w:sz w:val="24"/>
           <w:szCs w:val="24"/>
           <w:lang w:val="en-US"/>
         </w:rPr>
       </w:pPr>
+      <w:r>
+        <w:rPr>
+          <w:iCs/>
+          <w:sz w:val="24"/>
+          <w:szCs w:val="24"/>
+        </w:rPr>
+        <w:t xml:space="preserve">Author : </w:t>
+      </w:r>
+      <w:r>
+        <w:rPr>
+          <w:sz w:val="24"/>
+          <w:szCs w:val="24"/>
+          <w:lang w:val="en-US"/>
+        </w:rPr>
+        <w:t xml:space="preserve">Ahmad Surya </w:t>
+      </w:r>
+      <w:proofErr w:type="spellStart"/>
+      <w:r>
+        <w:rPr>
+          <w:sz w:val="24"/>
+          <w:szCs w:val="24"/>
+          <w:lang w:val="en-US"/>
+        </w:rPr>
+        <w:t>Alam</w:t>
+      </w:r>
+      <w:proofErr w:type="spellEnd"/>
+      <w:r>
+        <w:rPr>
+          <w:sz w:val="24"/>
+          <w:szCs w:val="24"/>
+          <w:lang w:val="en-US"/>
+        </w:rPr>
+        <w:t xml:space="preserve"> </w:t>
+      </w:r>
+      <w:proofErr w:type="spellStart"/>
+      <w:r>
+        <w:rPr>
+          <w:sz w:val="24"/>
+          <w:szCs w:val="24"/>
+          <w:lang w:val="en-US"/>
+        </w:rPr>
+        <w:t>Syah</w:t>
+      </w:r>
+      <w:proofErr w:type="spellEnd"/>
     </w:p>
     <w:p>
       <w:pPr>
         <w:jc w:val="center"/>
-      </w:pPr>
-      <w:r>
-        <w:rPr>
+        <w:rPr>
+          <w:iCs/>
+          <w:sz w:val="24"/>
+          <w:szCs w:val="24"/>
+        </w:rPr>
+      </w:pPr>
+      <w:r>
+        <w:rPr>
+          <w:iCs/>
+          <w:sz w:val="24"/>
+          <w:szCs w:val="24"/>
+        </w:rPr>
+        <w:t>Fakultas Vokasi, Universitas Brawijaya</w:t>
+      </w:r>
+    </w:p>
+    <w:p>
+      <w:pPr>
+        <w:jc w:val="center"/>
+        <w:rPr>
+          <w:rStyle w:val="Hyperlink"/>
+          <w:iCs/>
+          <w:sz w:val="24"/>
+          <w:szCs w:val="24"/>
+          <w:lang w:val="en-US"/>
+        </w:rPr>
+      </w:pPr>
+      <w:r>
+        <w:rPr>
+          <w:iCs/>
+          <w:sz w:val="24"/>
+          <w:szCs w:val="24"/>
+        </w:rPr>
+        <w:t xml:space="preserve">Email: </w:t>
+      </w:r>
+      <w:hyperlink r:id="rId5" w:history="1">
+        <w:r>
+          <w:rPr>
+            <w:rStyle w:val="Hyperlink"/>
+            <w:iCs/>
+            <w:sz w:val="24"/>
+            <w:szCs w:val="24"/>
+            <w:lang w:val="en-US"/>
+          </w:rPr>
+          <w:t>alamsyah200527@gmail.com</w:t>
+        </w:r>
+      </w:hyperlink>
+    </w:p>
+    <w:p>
+      <w:pPr>
+        <w:jc w:val="center"/>
+        <w:rPr>
+          <w:rStyle w:val="Hyperlink"/>
+          <w:iCs/>
+          <w:sz w:val="24"/>
+          <w:szCs w:val="24"/>
+          <w:lang w:val="en-US"/>
+        </w:rPr>
+      </w:pPr>
+    </w:p>
+    <w:p>
+      <w:pPr>
+        <w:jc w:val="center"/>
+        <w:rPr>
+          <w:iCs/>
+          <w:sz w:val="24"/>
+          <w:szCs w:val="24"/>
+          <w:lang w:val="en-US"/>
+        </w:rPr>
+      </w:pPr>
+      <w:r>
+        <w:rPr>
+          <w:b/>
+          <w:bCs/>
           <w:noProof/>
           <w:lang w:val="en-US"/>
         </w:rPr>
-        <w:drawing>
-          <wp:inline distT="0" distB="0" distL="0" distR="0">
-            <wp:extent cx="2728648" cy="2743200"/>
-            <wp:effectExtent l="0" t="0" r="0" b="0"/>
-            <wp:docPr id="1" name="Picture 1" descr="https://clipground.com/images/ub-logo-png-5.png"/>
-            <wp:cNvGraphicFramePr>
-              <a:graphicFrameLocks xmlns:a="http://schemas.openxmlformats.org/drawingml/2006/main" noChangeAspect="1"/>
-            </wp:cNvGraphicFramePr>
-            <a:graphic xmlns:a="http://schemas.openxmlformats.org/drawingml/2006/main">
-              <a:graphicData uri="http://schemas.openxmlformats.org/drawingml/2006/picture">
-                <pic:pic xmlns:pic="http://schemas.openxmlformats.org/drawingml/2006/picture">
-                  <pic:nvPicPr>
-                    <pic:cNvPr id="0" name="Picture 1" descr="https://clipground.com/images/ub-logo-png-5.png"/>
-                    <pic:cNvPicPr>
-                      <a:picLocks noChangeAspect="1" noChangeArrowheads="1"/>
-                    </pic:cNvPicPr>
-                  </pic:nvPicPr>
-                  <pic:blipFill>
-                    <a:blip r:embed="rId5" cstate="print">
-                      <a:extLst>
-                        <a:ext uri="{28A0092B-C50C-407E-A947-70E740481C1C}">
-                          <a14:useLocalDpi xmlns:a14="http://schemas.microsoft.com/office/drawing/2010/main" val="0"/>
-                        </a:ext>
-                      </a:extLst>
-                    </a:blip>
-                    <a:srcRect/>
-                    <a:stretch>
-                      <a:fillRect/>
-                    </a:stretch>
-                  </pic:blipFill>
-                  <pic:spPr bwMode="auto">
-                    <a:xfrm>
-                      <a:off x="0" y="0"/>
-                      <a:ext cx="2731607" cy="2746175"/>
-                    </a:xfrm>
-                    <a:prstGeom prst="rect">
-                      <a:avLst/>
-                    </a:prstGeom>
-                    <a:noFill/>
-                    <a:ln>
-                      <a:noFill/>
-                    </a:ln>
-                  </pic:spPr>
-                </pic:pic>
-              </a:graphicData>
-            </a:graphic>
-          </wp:inline>
-        </w:drawing>
+        <mc:AlternateContent>
+          <mc:Choice Requires="wps">
+            <w:drawing>
+              <wp:anchor distT="0" distB="0" distL="114300" distR="114300" simplePos="0" relativeHeight="251659264" behindDoc="0" locked="0" layoutInCell="1" allowOverlap="1" wp14:anchorId="378E4776" wp14:editId="685840D2">
+                <wp:simplePos x="0" y="0"/>
+                <wp:positionH relativeFrom="column">
+                  <wp:posOffset>0</wp:posOffset>
+                </wp:positionH>
+                <wp:positionV relativeFrom="paragraph">
+                  <wp:posOffset>-635</wp:posOffset>
+                </wp:positionV>
+                <wp:extent cx="5689158" cy="19879"/>
+                <wp:effectExtent l="0" t="0" r="26035" b="37465"/>
+                <wp:wrapNone/>
+                <wp:docPr id="1890096987" name="Konektor Lurus 2"/>
+                <wp:cNvGraphicFramePr/>
+                <a:graphic xmlns:a="http://schemas.openxmlformats.org/drawingml/2006/main">
+                  <a:graphicData uri="http://schemas.microsoft.com/office/word/2010/wordprocessingShape">
+                    <wps:wsp>
+                      <wps:cNvCnPr/>
+                      <wps:spPr>
+                        <a:xfrm flipV="1">
+                          <a:off x="0" y="0"/>
+                          <a:ext cx="5689158" cy="19879"/>
+                        </a:xfrm>
+                        <a:prstGeom prst="line">
+                          <a:avLst/>
+                        </a:prstGeom>
+                      </wps:spPr>
+                      <wps:style>
+                        <a:lnRef idx="1">
+                          <a:schemeClr val="dk1"/>
+                        </a:lnRef>
+                        <a:fillRef idx="0">
+                          <a:schemeClr val="dk1"/>
+                        </a:fillRef>
+                        <a:effectRef idx="0">
+                          <a:schemeClr val="dk1"/>
+                        </a:effectRef>
+                        <a:fontRef idx="minor">
+                          <a:schemeClr val="tx1"/>
+                        </a:fontRef>
+                      </wps:style>
+                      <wps:bodyPr/>
+                    </wps:wsp>
+                  </a:graphicData>
+                </a:graphic>
+                <wp14:sizeRelH relativeFrom="margin">
+                  <wp14:pctWidth>0</wp14:pctWidth>
+                </wp14:sizeRelH>
+                <wp14:sizeRelV relativeFrom="margin">
+                  <wp14:pctHeight>0</wp14:pctHeight>
+                </wp14:sizeRelV>
+              </wp:anchor>
+            </w:drawing>
+          </mc:Choice>
+          <mc:Fallback>
+            <w:pict>
+              <v:line w14:anchorId="62D3C5C6" id="Konektor Lurus 2" o:spid="_x0000_s1026" style="position:absolute;flip:y;z-index:251659264;visibility:visible;mso-wrap-style:square;mso-width-percent:0;mso-height-percent:0;mso-wrap-distance-left:9pt;mso-wrap-distance-top:0;mso-wrap-distance-right:9pt;mso-wrap-distance-bottom:0;mso-position-horizontal:absolute;mso-position-horizontal-relative:text;mso-position-vertical:absolute;mso-position-vertical-relative:text;mso-width-percent:0;mso-height-percent:0;mso-width-relative:margin;mso-height-relative:margin" from="0,-.05pt" to="447.95pt,1.5pt" o:gfxdata="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" strokecolor="black [3200]" strokeweight=".5pt">
+                <v:stroke joinstyle="miter"/>
+              </v:line>
+            </w:pict>
+          </mc:Fallback>
+        </mc:AlternateContent>
       </w:r>
     </w:p>
     <w:p>
       <w:pPr>
         <w:jc w:val="center"/>
         <w:rPr>
-          <w:sz w:val="32"/>
-          <w:szCs w:val="32"/>
-        </w:rPr>
-      </w:pPr>
-    </w:p>
-    <w:p>
-      <w:pPr>
-        <w:jc w:val="center"/>
-        <w:rPr>
-          <w:sz w:val="28"/>
-          <w:szCs w:val="28"/>
-          <w:lang w:val="en-US"/>
-        </w:rPr>
-      </w:pPr>
-      <w:r>
-        <w:rPr>
-          <w:sz w:val="28"/>
-          <w:szCs w:val="28"/>
-          <w:lang w:val="en-US"/>
-        </w:rPr>
-        <w:t xml:space="preserve">Nama: Ahmad Surya </w:t>
-      </w:r>
-      <w:proofErr w:type="spellStart"/>
-      <w:r>
-        <w:rPr>
-          <w:sz w:val="28"/>
-          <w:szCs w:val="28"/>
-          <w:lang w:val="en-US"/>
-        </w:rPr>
-        <w:t>Alam</w:t>
-      </w:r>
-      <w:proofErr w:type="spellEnd"/>
-      <w:r>
-        <w:rPr>
-          <w:sz w:val="28"/>
-          <w:szCs w:val="28"/>
-          <w:lang w:val="en-US"/>
-        </w:rPr>
-        <w:t xml:space="preserve"> </w:t>
-      </w:r>
-      <w:proofErr w:type="spellStart"/>
-      <w:r>
-        <w:rPr>
-          <w:sz w:val="28"/>
-          <w:szCs w:val="28"/>
-          <w:lang w:val="en-US"/>
-        </w:rPr>
-        <w:t>Syah</w:t>
-      </w:r>
-      <w:proofErr w:type="spellEnd"/>
-    </w:p>
-    <w:p>
-      <w:pPr>
-        <w:jc w:val="center"/>
-        <w:rPr>
-          <w:sz w:val="28"/>
-          <w:szCs w:val="28"/>
-          <w:lang w:val="en-US"/>
-        </w:rPr>
-      </w:pPr>
-      <w:proofErr w:type="spellStart"/>
-      <w:r>
-        <w:rPr>
-          <w:sz w:val="28"/>
-          <w:szCs w:val="28"/>
-          <w:lang w:val="en-US"/>
-        </w:rPr>
-        <w:t>Nim</w:t>
-      </w:r>
-      <w:proofErr w:type="spellEnd"/>
-      <w:r>
-        <w:rPr>
-          <w:sz w:val="28"/>
-          <w:szCs w:val="28"/>
-          <w:lang w:val="en-US"/>
-        </w:rPr>
-        <w:t>: 233140707111001</w:t>
-      </w:r>
-    </w:p>
-    <w:p>
-      <w:pPr>
-        <w:jc w:val="center"/>
-        <w:rPr>
-          <w:sz w:val="28"/>
-          <w:szCs w:val="28"/>
-          <w:lang w:val="en-US"/>
-        </w:rPr>
-      </w:pPr>
-      <w:proofErr w:type="spellStart"/>
-      <w:r>
-        <w:rPr>
-          <w:sz w:val="28"/>
-          <w:szCs w:val="28"/>
-          <w:lang w:val="en-US"/>
-        </w:rPr>
-        <w:t>Kelas</w:t>
-      </w:r>
-      <w:proofErr w:type="spellEnd"/>
-      <w:r>
-        <w:rPr>
-          <w:sz w:val="28"/>
-          <w:szCs w:val="28"/>
-          <w:lang w:val="en-US"/>
-        </w:rPr>
-        <w:t>: T4F</w:t>
-      </w:r>
-    </w:p>
-    <w:p>
-      <w:pPr>
-        <w:jc w:val="center"/>
-        <w:rPr>
-          <w:lang w:val="en-US"/>
-        </w:rPr>
-      </w:pPr>
-    </w:p>
-    <w:p>
-      <w:pPr>
-        <w:jc w:val="center"/>
-        <w:rPr>
-          <w:b/>
-          <w:sz w:val="32"/>
-          <w:szCs w:val="32"/>
-        </w:rPr>
-      </w:pPr>
-      <w:r>
-        <w:rPr>
-          <w:b/>
-          <w:sz w:val="32"/>
-          <w:szCs w:val="32"/>
-        </w:rPr>
-        <w:t>Fakultas Vokasi, Universitas Brawijaya</w:t>
-      </w:r>
-    </w:p>
-    <w:p>
-      <w:pPr>
-        <w:jc w:val="center"/>
-        <w:rPr>
-          <w:b/>
-          <w:sz w:val="32"/>
-          <w:szCs w:val="32"/>
-        </w:rPr>
-      </w:pPr>
-    </w:p>
-    <w:p>
-      <w:pPr>
-        <w:jc w:val="center"/>
-        <w:rPr>
-          <w:b/>
-          <w:sz w:val="32"/>
-          <w:szCs w:val="32"/>
-        </w:rPr>
-      </w:pPr>
-    </w:p>
-    <w:p>
-      <w:pPr>
-        <w:jc w:val="center"/>
-        <w:rPr>
-          <w:b/>
-          <w:sz w:val="32"/>
-          <w:szCs w:val="32"/>
-        </w:rPr>
-      </w:pPr>
-    </w:p>
-    <w:p>
-      <w:pPr>
-        <w:jc w:val="center"/>
-        <w:rPr>
-          <w:b/>
-          <w:sz w:val="32"/>
-          <w:szCs w:val="32"/>
-        </w:rPr>
-      </w:pPr>
-    </w:p>
-    <w:p>
-      <w:pPr>
-        <w:jc w:val="center"/>
-        <w:rPr>
-          <w:b/>
-          <w:sz w:val="32"/>
-          <w:szCs w:val="32"/>
-        </w:rPr>
-      </w:pPr>
-    </w:p>
-    <w:p>
-      <w:pPr>
-        <w:jc w:val="center"/>
-        <w:rPr>
-          <w:b/>
-          <w:sz w:val="32"/>
-          <w:szCs w:val="32"/>
-        </w:rPr>
-      </w:pPr>
-    </w:p>
-    <w:p>
-      <w:pPr>
-        <w:jc w:val="center"/>
-        <w:rPr>
-          <w:b/>
-          <w:sz w:val="32"/>
-          <w:szCs w:val="32"/>
-        </w:rPr>
-      </w:pPr>
-    </w:p>
-    <w:p>
-      <w:pPr>
-        <w:jc w:val="center"/>
-        <w:rPr>
-          <w:b/>
-          <w:sz w:val="32"/>
-          <w:szCs w:val="32"/>
-        </w:rPr>
-      </w:pPr>
-    </w:p>
-    <w:p>
-      <w:pPr>
-        <w:jc w:val="center"/>
-        <w:rPr>
-          <w:b/>
-          <w:sz w:val="32"/>
-          <w:szCs w:val="32"/>
-        </w:rPr>
-      </w:pPr>
-    </w:p>
-    <w:p>
-      <w:pPr>
-        <w:jc w:val="center"/>
-        <w:rPr>
-          <w:b/>
-          <w:sz w:val="32"/>
-          <w:szCs w:val="32"/>
-        </w:rPr>
-      </w:pPr>
-    </w:p>
-    <w:p>
-      <w:pPr>
-        <w:jc w:val="center"/>
-        <w:rPr>
-          <w:b/>
-          <w:sz w:val="32"/>
-          <w:szCs w:val="32"/>
-        </w:rPr>
-      </w:pPr>
-    </w:p>
-    <w:p>
-      <w:pPr>
-        <w:jc w:val="center"/>
-        <w:rPr>
-          <w:b/>
-          <w:sz w:val="32"/>
-          <w:szCs w:val="32"/>
-        </w:rPr>
-      </w:pPr>
-    </w:p>
-    <w:p>
-      <w:pPr>
-        <w:jc w:val="center"/>
-        <w:rPr>
-          <w:b/>
-          <w:sz w:val="32"/>
-          <w:szCs w:val="32"/>
-        </w:rPr>
-      </w:pPr>
-    </w:p>
-    <w:p>
-      <w:pPr>
-        <w:jc w:val="center"/>
-        <w:rPr>
-          <w:b/>
-          <w:sz w:val="32"/>
-          <w:szCs w:val="32"/>
-        </w:rPr>
-      </w:pPr>
-    </w:p>
-    <w:p>
-      <w:pPr>
-        <w:rPr>
-          <w:rFonts w:ascii="Arial" w:hAnsi="Arial" w:cs="Arial"/>
-          <w:b/>
-        </w:rPr>
-      </w:pPr>
-      <w:r>
-        <w:rPr>
-          <w:rFonts w:ascii="Arial" w:hAnsi="Arial" w:cs="Arial"/>
-          <w:b/>
-        </w:rPr>
-        <w:lastRenderedPageBreak/>
-        <w:t xml:space="preserve">Abstrak </w:t>
+          <w:b/>
+        </w:rPr>
+      </w:pPr>
+      <w:r>
+        <w:rPr>
+          <w:b/>
+        </w:rPr>
+        <w:t>Abstrak</w:t>
       </w:r>
     </w:p>
     <w:p>
@@ -608,17 +439,10 @@
         <w:t xml:space="preserve"> </w:t>
       </w:r>
     </w:p>
-    <w:p>
-      <w:pPr>
-        <w:rPr>
-          <w:rFonts w:ascii="Arial" w:hAnsi="Arial" w:cs="Arial"/>
-        </w:rPr>
-      </w:pPr>
-    </w:p>
-    <w:p>
-      <w:pPr>
-        <w:rPr>
-          <w:rFonts w:ascii="Arial" w:hAnsi="Arial" w:cs="Arial"/>
+    <w:p/>
+    <w:p>
+      <w:pPr>
+        <w:rPr>
           <w:i/>
           <w:color w:val="000000"/>
           <w:sz w:val="20"/>
@@ -628,79 +452,79 @@
       </w:pPr>
       <w:r>
         <w:rPr>
-          <w:rFonts w:ascii="Arial" w:hAnsi="Arial" w:cs="Arial"/>
+          <w:b/>
+          <w:color w:val="000000"/>
+          <w:sz w:val="20"/>
+          <w:szCs w:val="20"/>
+        </w:rPr>
+        <w:t>Keywords</w:t>
+      </w:r>
+      <w:r>
+        <w:rPr>
+          <w:b/>
+          <w:color w:val="000000"/>
+          <w:sz w:val="20"/>
+          <w:szCs w:val="20"/>
+          <w:lang w:val="en-US"/>
+        </w:rPr>
+        <w:t>:</w:t>
+      </w:r>
+      <w:r>
+        <w:rPr>
           <w:i/>
           <w:color w:val="000000"/>
           <w:sz w:val="20"/>
           <w:szCs w:val="20"/>
-        </w:rPr>
-        <w:t>Keywords</w:t>
-      </w:r>
-      <w:r>
-        <w:rPr>
-          <w:rFonts w:ascii="Arial" w:hAnsi="Arial" w:cs="Arial"/>
+          <w:lang w:val="en-US"/>
+        </w:rPr>
+        <w:t xml:space="preserve"> </w:t>
+      </w:r>
+      <w:r>
+        <w:rPr>
           <w:i/>
           <w:color w:val="000000"/>
           <w:sz w:val="20"/>
           <w:szCs w:val="20"/>
-          <w:lang w:val="en-US"/>
-        </w:rPr>
-        <w:t xml:space="preserve">: </w:t>
-      </w:r>
-      <w:r>
-        <w:rPr>
-          <w:rFonts w:ascii="Arial" w:hAnsi="Arial" w:cs="Arial"/>
+        </w:rPr>
+        <w:t>Internet of Things, MQTT, Smart Home, ESP8266</w:t>
+      </w:r>
+      <w:r>
+        <w:rPr>
           <w:i/>
           <w:color w:val="000000"/>
           <w:sz w:val="20"/>
           <w:szCs w:val="20"/>
-        </w:rPr>
-        <w:t>Internet of Things, MQTT, Smart Home, ESP8266</w:t>
-      </w:r>
-      <w:r>
-        <w:rPr>
-          <w:rFonts w:ascii="Arial" w:hAnsi="Arial" w:cs="Arial"/>
+          <w:lang w:val="en-US"/>
+        </w:rPr>
+        <w:t>,Coding</w:t>
+      </w:r>
+    </w:p>
+    <w:p>
+      <w:pPr>
+        <w:rPr>
           <w:i/>
-          <w:color w:val="000000"/>
-          <w:sz w:val="20"/>
-          <w:szCs w:val="20"/>
-          <w:lang w:val="en-US"/>
-        </w:rPr>
-        <w:t>,Coding</w:t>
-      </w:r>
-    </w:p>
-    <w:p>
-      <w:pPr>
-        <w:rPr>
-          <w:rFonts w:ascii="Arial" w:hAnsi="Arial" w:cs="Arial"/>
-          <w:i/>
-          <w:sz w:val="20"/>
-          <w:szCs w:val="20"/>
-          <w:lang w:val="en-US"/>
-        </w:rPr>
-      </w:pPr>
-    </w:p>
-    <w:p>
-      <w:pPr>
-        <w:rPr>
-          <w:rFonts w:ascii="Arial" w:hAnsi="Arial" w:cs="Arial"/>
-          <w:b/>
-        </w:rPr>
-      </w:pPr>
-      <w:r>
-        <w:rPr>
-          <w:rFonts w:ascii="Arial" w:hAnsi="Arial" w:cs="Arial"/>
+          <w:sz w:val="20"/>
+          <w:szCs w:val="20"/>
+          <w:lang w:val="en-US"/>
+        </w:rPr>
+      </w:pPr>
+    </w:p>
+    <w:p>
+      <w:pPr>
+        <w:rPr>
+          <w:b/>
+        </w:rPr>
+      </w:pPr>
+      <w:r>
+        <w:rPr>
           <w:b/>
         </w:rPr>
         <w:t xml:space="preserve">1. Pendahuluan </w:t>
       </w:r>
     </w:p>
     <w:p>
-      <w:pPr>
-        <w:rPr>
-          <w:rFonts w:ascii="Arial" w:hAnsi="Arial" w:cs="Arial"/>
-        </w:rPr>
-      </w:pPr>
+      <w:bookmarkStart w:id="0" w:name="_GoBack"/>
+      <w:bookmarkEnd w:id="0"/>
     </w:p>
     <w:p>
       <w:pPr>
@@ -2028,6 +1852,7 @@
           <w:sz w:val="20"/>
           <w:szCs w:val="20"/>
         </w:rPr>
+        <w:lastRenderedPageBreak/>
         <w:t>3. Hasil dan Pembahasan</w:t>
       </w:r>
     </w:p>
@@ -2226,7 +2051,7 @@
     <w:p>
       <w:pPr>
         <w:pStyle w:val="ListParagraph"/>
-        <w:jc w:val="both"/>
+        <w:jc w:val="center"/>
         <w:rPr>
           <w:b/>
           <w:sz w:val="20"/>
@@ -2241,11 +2066,10 @@
           <w:szCs w:val="20"/>
           <w:lang w:val="en-US"/>
         </w:rPr>
-        <w:lastRenderedPageBreak/>
         <w:drawing>
           <wp:inline distT="0" distB="0" distL="0" distR="0" wp14:anchorId="2FD57669" wp14:editId="74B315F6">
-            <wp:extent cx="4987690" cy="2465070"/>
-            <wp:effectExtent l="0" t="0" r="3810" b="0"/>
+            <wp:extent cx="3546118" cy="1752600"/>
+            <wp:effectExtent l="0" t="0" r="0" b="0"/>
             <wp:docPr id="2" name="Picture 2"/>
             <wp:cNvGraphicFramePr>
               <a:graphicFrameLocks xmlns:a="http://schemas.openxmlformats.org/drawingml/2006/main" noChangeAspect="1"/>
@@ -2266,7 +2090,7 @@
                   <pic:spPr>
                     <a:xfrm>
                       <a:off x="0" y="0"/>
-                      <a:ext cx="4988429" cy="2465435"/>
+                      <a:ext cx="3574628" cy="1766691"/>
                     </a:xfrm>
                     <a:prstGeom prst="rect">
                       <a:avLst/>
@@ -2370,8 +2194,8 @@
         </w:rPr>
         <w:drawing>
           <wp:inline distT="0" distB="0" distL="0" distR="0">
-            <wp:extent cx="2437188" cy="4222519"/>
-            <wp:effectExtent l="0" t="0" r="1270" b="6985"/>
+            <wp:extent cx="2339340" cy="4052994"/>
+            <wp:effectExtent l="0" t="0" r="3810" b="5080"/>
             <wp:docPr id="3" name="Picture 3" descr="D:\DOWNLOAD\code.png"/>
             <wp:cNvGraphicFramePr>
               <a:graphicFrameLocks xmlns:a="http://schemas.openxmlformats.org/drawingml/2006/main" noChangeAspect="1"/>
@@ -2401,7 +2225,7 @@
                   <pic:spPr bwMode="auto">
                     <a:xfrm>
                       <a:off x="0" y="0"/>
-                      <a:ext cx="2449117" cy="4243187"/>
+                      <a:ext cx="2364910" cy="4097296"/>
                     </a:xfrm>
                     <a:prstGeom prst="rect">
                       <a:avLst/>
@@ -3956,6 +3780,17 @@
       <w:contextualSpacing/>
     </w:pPr>
   </w:style>
+  <w:style w:type="character" w:styleId="Hyperlink">
+    <w:name w:val="Hyperlink"/>
+    <w:basedOn w:val="DefaultParagraphFont"/>
+    <w:uiPriority w:val="99"/>
+    <w:unhideWhenUsed/>
+    <w:rsid w:val="00395800"/>
+    <w:rPr>
+      <w:color w:val="0563C1" w:themeColor="hyperlink"/>
+      <w:u w:val="single"/>
+    </w:rPr>
+  </w:style>
 </w:styles>
 </file>
 

</xml_diff>